<commit_message>
Dos archivos nuevos el de descripción e historias de usuario
</commit_message>
<xml_diff>
--- a/historias de usuario.docx
+++ b/historias de usuario.docx
@@ -339,7 +339,6 @@
     </w:p>
     <w:p>
       <w:pPr>
-        <w:jc w:val="both"/>
         <w:rPr>
           <w:lang w:val="es-ES"/>
         </w:rPr>
@@ -349,34 +348,103 @@
           <w:lang w:val="es-ES"/>
         </w:rPr>
         <w:tab/>
-        <w:t>Donador: El donador podrá hacer login en la ap</w:t>
-      </w:r>
-      <w:r>
-        <w:rPr>
-          <w:lang w:val="es-ES"/>
-        </w:rPr>
-        <w:t>licación móvil, podrá ver</w:t>
-      </w:r>
-      <w:r>
-        <w:rPr>
-          <w:lang w:val="es-ES"/>
-        </w:rPr>
-        <w:t xml:space="preserve"> los artículos que las asociaciones han colocado, podrá ubicar las asociaciones por medio del mapa adjunto, puede publicar artículos o víveres que él o ella tengan en su vivienda (cantidad, nombre de los víveres, foto adjunta). También podrán editar la información de su cuenta y cerrar sesión.</w:t>
-      </w:r>
-    </w:p>
-    <w:p>
-      <w:pPr>
-        <w:jc w:val="both"/>
-        <w:rPr>
-          <w:lang w:val="es-ES"/>
-        </w:rPr>
-      </w:pPr>
-      <w:r>
-        <w:rPr>
-          <w:lang w:val="es-ES"/>
-        </w:rPr>
-        <w:tab/>
-      </w:r>
+      </w:r>
+      <w:r>
+        <w:rPr>
+          <w:lang w:val="es-ES"/>
+        </w:rPr>
+        <w:t>Donador</w:t>
+      </w:r>
+      <w:r>
+        <w:rPr>
+          <w:lang w:val="es-ES"/>
+        </w:rPr>
+        <w:t xml:space="preserve">: </w:t>
+      </w:r>
+      <w:r>
+        <w:rPr>
+          <w:lang w:val="es-ES"/>
+        </w:rPr>
+        <w:t>A continuación, se detallan los módulos que el donador tendrá acceso:</w:t>
+      </w:r>
+      <w:r>
+        <w:rPr>
+          <w:lang w:val="es-ES"/>
+        </w:rPr>
+        <w:t xml:space="preserve"> </w:t>
+      </w:r>
+      <w:r>
+        <w:rPr>
+          <w:lang w:val="es-ES"/>
+        </w:rPr>
+        <w:t>Formulario de registro (Nombre completo, Usuario (</w:t>
+      </w:r>
+      <w:proofErr w:type="spellStart"/>
+      <w:r>
+        <w:rPr>
+          <w:lang w:val="es-ES"/>
+        </w:rPr>
+        <w:t>nickname</w:t>
+      </w:r>
+      <w:proofErr w:type="spellEnd"/>
+      <w:r>
+        <w:rPr>
+          <w:lang w:val="es-ES"/>
+        </w:rPr>
+        <w:t>), Con</w:t>
+      </w:r>
+      <w:r>
+        <w:rPr>
+          <w:lang w:val="es-ES"/>
+        </w:rPr>
+        <w:t>traseña, Email, Edad, Teléfono), p</w:t>
+      </w:r>
+      <w:r>
+        <w:rPr>
+          <w:lang w:val="es-ES"/>
+        </w:rPr>
+        <w:t xml:space="preserve">anel </w:t>
+      </w:r>
+      <w:r>
+        <w:rPr>
+          <w:lang w:val="es-ES"/>
+        </w:rPr>
+        <w:t>de login</w:t>
+      </w:r>
+      <w:bookmarkStart w:id="0" w:name="_GoBack"/>
+      <w:bookmarkEnd w:id="0"/>
+      <w:r>
+        <w:rPr>
+          <w:lang w:val="es-ES"/>
+        </w:rPr>
+        <w:t xml:space="preserve"> (usuario – contraseña), v</w:t>
+      </w:r>
+      <w:r>
+        <w:rPr>
+          <w:lang w:val="es-ES"/>
+        </w:rPr>
+        <w:t>isualizar listado</w:t>
+      </w:r>
+      <w:r>
+        <w:rPr>
+          <w:lang w:val="es-ES"/>
+        </w:rPr>
+        <w:t xml:space="preserve"> de lo que puede donar, m</w:t>
+      </w:r>
+      <w:r>
+        <w:rPr>
+          <w:lang w:val="es-ES"/>
+        </w:rPr>
+        <w:t>arcar lo que puede donar y enviarlo a la asociación civil (Permitiendo marcar, eliminar o editar lo que haya marcado).</w:t>
+      </w:r>
+    </w:p>
+    <w:p>
+      <w:pPr>
+        <w:pStyle w:val="Prrafodelista"/>
+        <w:rPr>
+          <w:lang w:val="es-ES"/>
+        </w:rPr>
+      </w:pPr>
     </w:p>
     <w:p>
       <w:pPr>
@@ -468,15 +536,7 @@
         <w:rPr>
           <w:lang w:val="es-ES"/>
         </w:rPr>
-        <w:t xml:space="preserve"> aquella persona </w:t>
-      </w:r>
-      <w:bookmarkStart w:id="0" w:name="_GoBack"/>
-      <w:bookmarkEnd w:id="0"/>
-      <w:r>
-        <w:rPr>
-          <w:lang w:val="es-ES"/>
-        </w:rPr>
-        <w:t>que podrá agregar campos de información de los usuarios, gestionará las publicaciones, podrá modificar la interfaz de usuario, gestionará la seguridad de los datos, administrará la</w:t>
+        <w:t xml:space="preserve"> aquella persona que podrá agregar campos de información de los usuarios, gestionará las publicaciones, podrá modificar la interfaz de usuario, gestionará la seguridad de los datos, administrará la</w:t>
       </w:r>
       <w:r>
         <w:rPr>
@@ -488,14 +548,34 @@
         <w:rPr>
           <w:lang w:val="es-419"/>
         </w:rPr>
-        <w:t>, es decir, es el encargado de verificar que todo el sistema funcione de manera correcta,así como de dar soporte a los moderadores en caso de que algún problema se les presente.</w:t>
+        <w:t>, es decir, es el encargado de verificar que todo el sistema funcione de manera correcta</w:t>
+      </w:r>
+      <w:proofErr w:type="gramStart"/>
+      <w:r>
+        <w:rPr>
+          <w:lang w:val="es-419"/>
+        </w:rPr>
+        <w:t>,así</w:t>
+      </w:r>
+      <w:proofErr w:type="gramEnd"/>
+      <w:r>
+        <w:rPr>
+          <w:lang w:val="es-419"/>
+        </w:rPr>
+        <w:t xml:space="preserve"> como de dar soporte a los moderadores en caso de que</w:t>
+      </w:r>
+      <w:r>
+        <w:rPr>
+          <w:lang w:val="es-419"/>
+        </w:rPr>
+        <w:t xml:space="preserve"> algún problema se les presente.</w:t>
       </w:r>
     </w:p>
     <w:p>
       <w:pPr>
         <w:jc w:val="both"/>
         <w:rPr>
-          <w:lang w:val="es-ES"/>
+          <w:lang w:val="es-419"/>
         </w:rPr>
       </w:pPr>
     </w:p>
@@ -623,8 +703,124 @@
       </w:rPr>
     </w:lvl>
   </w:abstractNum>
+  <w:abstractNum w:abstractNumId="1">
+    <w:nsid w:val="4B7049A9"/>
+    <w:multiLevelType w:val="hybridMultilevel"/>
+    <w:tmpl w:val="30EC342C"/>
+    <w:lvl w:ilvl="0" w:tplc="080A0001">
+      <w:start w:val="1"/>
+      <w:numFmt w:val="bullet"/>
+      <w:lvlText w:val=""/>
+      <w:lvlJc w:val="left"/>
+      <w:pPr>
+        <w:ind w:left="720" w:hanging="360"/>
+      </w:pPr>
+      <w:rPr>
+        <w:rFonts w:ascii="Symbol" w:hAnsi="Symbol" w:hint="default"/>
+      </w:rPr>
+    </w:lvl>
+    <w:lvl w:ilvl="1" w:tplc="080A0003">
+      <w:start w:val="1"/>
+      <w:numFmt w:val="bullet"/>
+      <w:lvlText w:val="o"/>
+      <w:lvlJc w:val="left"/>
+      <w:pPr>
+        <w:ind w:left="1440" w:hanging="360"/>
+      </w:pPr>
+      <w:rPr>
+        <w:rFonts w:ascii="Courier New" w:hAnsi="Courier New" w:cs="Courier New" w:hint="default"/>
+      </w:rPr>
+    </w:lvl>
+    <w:lvl w:ilvl="2" w:tplc="080A0005">
+      <w:start w:val="1"/>
+      <w:numFmt w:val="bullet"/>
+      <w:lvlText w:val=""/>
+      <w:lvlJc w:val="left"/>
+      <w:pPr>
+        <w:ind w:left="2160" w:hanging="360"/>
+      </w:pPr>
+      <w:rPr>
+        <w:rFonts w:ascii="Wingdings" w:hAnsi="Wingdings" w:hint="default"/>
+      </w:rPr>
+    </w:lvl>
+    <w:lvl w:ilvl="3" w:tplc="080A0001">
+      <w:start w:val="1"/>
+      <w:numFmt w:val="bullet"/>
+      <w:lvlText w:val=""/>
+      <w:lvlJc w:val="left"/>
+      <w:pPr>
+        <w:ind w:left="2880" w:hanging="360"/>
+      </w:pPr>
+      <w:rPr>
+        <w:rFonts w:ascii="Symbol" w:hAnsi="Symbol" w:hint="default"/>
+      </w:rPr>
+    </w:lvl>
+    <w:lvl w:ilvl="4" w:tplc="080A0003">
+      <w:start w:val="1"/>
+      <w:numFmt w:val="bullet"/>
+      <w:lvlText w:val="o"/>
+      <w:lvlJc w:val="left"/>
+      <w:pPr>
+        <w:ind w:left="3600" w:hanging="360"/>
+      </w:pPr>
+      <w:rPr>
+        <w:rFonts w:ascii="Courier New" w:hAnsi="Courier New" w:cs="Courier New" w:hint="default"/>
+      </w:rPr>
+    </w:lvl>
+    <w:lvl w:ilvl="5" w:tplc="080A0005">
+      <w:start w:val="1"/>
+      <w:numFmt w:val="bullet"/>
+      <w:lvlText w:val=""/>
+      <w:lvlJc w:val="left"/>
+      <w:pPr>
+        <w:ind w:left="4320" w:hanging="360"/>
+      </w:pPr>
+      <w:rPr>
+        <w:rFonts w:ascii="Wingdings" w:hAnsi="Wingdings" w:hint="default"/>
+      </w:rPr>
+    </w:lvl>
+    <w:lvl w:ilvl="6" w:tplc="080A0001">
+      <w:start w:val="1"/>
+      <w:numFmt w:val="bullet"/>
+      <w:lvlText w:val=""/>
+      <w:lvlJc w:val="left"/>
+      <w:pPr>
+        <w:ind w:left="5040" w:hanging="360"/>
+      </w:pPr>
+      <w:rPr>
+        <w:rFonts w:ascii="Symbol" w:hAnsi="Symbol" w:hint="default"/>
+      </w:rPr>
+    </w:lvl>
+    <w:lvl w:ilvl="7" w:tplc="080A0003">
+      <w:start w:val="1"/>
+      <w:numFmt w:val="bullet"/>
+      <w:lvlText w:val="o"/>
+      <w:lvlJc w:val="left"/>
+      <w:pPr>
+        <w:ind w:left="5760" w:hanging="360"/>
+      </w:pPr>
+      <w:rPr>
+        <w:rFonts w:ascii="Courier New" w:hAnsi="Courier New" w:cs="Courier New" w:hint="default"/>
+      </w:rPr>
+    </w:lvl>
+    <w:lvl w:ilvl="8" w:tplc="080A0005">
+      <w:start w:val="1"/>
+      <w:numFmt w:val="bullet"/>
+      <w:lvlText w:val=""/>
+      <w:lvlJc w:val="left"/>
+      <w:pPr>
+        <w:ind w:left="6480" w:hanging="360"/>
+      </w:pPr>
+      <w:rPr>
+        <w:rFonts w:ascii="Wingdings" w:hAnsi="Wingdings" w:hint="default"/>
+      </w:rPr>
+    </w:lvl>
+  </w:abstractNum>
   <w:num w:numId="1">
     <w:abstractNumId w:val="0"/>
+  </w:num>
+  <w:num w:numId="2">
+    <w:abstractNumId w:val="1"/>
   </w:num>
 </w:numbering>
 </file>
@@ -1556,7 +1752,7 @@
   <a:extraClrSchemeLst/>
   <a:extLst>
     <a:ext uri="{05A4C25C-085E-4340-85A3-A5531E510DB2}">
-      <thm15:themeFamily xmlns:thm15="http://schemas.microsoft.com/office/thememl/2012/main" xmlns="" name="Office Theme" id="{62F939B6-93AF-4DB8-9C6B-D6C7DFDC589F}" vid="{4A3C46E8-61CC-4603-A589-7422A47A8E4A}"/>
+      <thm15:themeFamily xmlns="" xmlns:thm15="http://schemas.microsoft.com/office/thememl/2012/main" name="Office Theme" id="{62F939B6-93AF-4DB8-9C6B-D6C7DFDC589F}" vid="{4A3C46E8-61CC-4603-A589-7422A47A8E4A}"/>
     </a:ext>
   </a:extLst>
 </a:theme>
@@ -1567,7 +1763,7 @@
 </file>
 
 <file path=customXml/itemProps1.xml><?xml version="1.0" encoding="utf-8"?>
-<ds:datastoreItem xmlns:ds="http://schemas.openxmlformats.org/officeDocument/2006/customXml" ds:itemID="{BE6969DC-1785-4BE3-9D03-43EFC63DDE1A}">
+<ds:datastoreItem xmlns:ds="http://schemas.openxmlformats.org/officeDocument/2006/customXml" ds:itemID="{474D84D8-815F-4635-91FA-94D26068ACFE}">
   <ds:schemaRefs>
     <ds:schemaRef ds:uri="http://schemas.openxmlformats.org/officeDocument/2006/bibliography"/>
   </ds:schemaRefs>

</xml_diff>